<commit_message>
-BI:  --pieChartData;  --lineChartData for individual strumento; ; -notifiche/prenotazioni-vicine; -home/prenotazioni; -added field "posizione" in Strumento; -modified Strumento.ID from int to string; -added radio for filter in strumenti visualizations; -strumenti visualizations 1000 per page as of now;
</commit_message>
<xml_diff>
--- a/Progetti/LabWebApi/Resources/Files/upload img strumento.docx
+++ b/Progetti/LabWebApi/Resources/Files/upload img strumento.docx
@@ -60,15 +60,65 @@
         <w:t xml:space="preserve"> </w:t>
       </w:r>
       <w:r>
+        <w:t>XXXXX</w:t>
+      </w:r>
+      <w:r>
+        <w:t>){</w:t>
+      </w:r>
+    </w:p>
+    <w:p>
+      <w:pPr>
+        <w:rPr>
+          <w:lang w:val="it-IT"/>
+        </w:rPr>
+      </w:pPr>
+      <w:r>
+        <w:rPr>
+          <w:lang w:val="it-IT"/>
+        </w:rPr>
         <w:t>-</w:t>
       </w:r>
-      <w:r>
-        <w:t>){</w:t>
-      </w:r>
+      <w:proofErr w:type="spellStart"/>
+      <w:r>
+        <w:rPr>
+          <w:lang w:val="it-IT"/>
+        </w:rPr>
+        <w:t>add</w:t>
+      </w:r>
+      <w:proofErr w:type="spellEnd"/>
+      <w:r>
+        <w:rPr>
+          <w:lang w:val="it-IT"/>
+        </w:rPr>
+        <w:t xml:space="preserve"> </w:t>
+      </w:r>
+      <w:proofErr w:type="spellStart"/>
+      <w:proofErr w:type="gramStart"/>
+      <w:r>
+        <w:rPr>
+          <w:lang w:val="it-IT"/>
+        </w:rPr>
+        <w:t>imgPath</w:t>
+      </w:r>
+      <w:r>
+        <w:rPr>
+          <w:lang w:val="it-IT"/>
+        </w:rPr>
+        <w:t>;</w:t>
+      </w:r>
+      <w:r>
+        <w:rPr>
+          <w:lang w:val="it-IT"/>
+        </w:rPr>
+        <w:t>X</w:t>
+      </w:r>
+      <w:proofErr w:type="spellEnd"/>
+      <w:proofErr w:type="gramEnd"/>
     </w:p>
     <w:p>
       <w:pPr>
         <w:rPr>
+          <w:u w:val="single"/>
           <w:lang w:val="it-IT"/>
         </w:rPr>
       </w:pPr>
@@ -83,120 +133,384 @@
         <w:rPr>
           <w:lang w:val="it-IT"/>
         </w:rPr>
-        <w:t>add</w:t>
-      </w:r>
-      <w:proofErr w:type="spellEnd"/>
+        <w:t>view</w:t>
+      </w:r>
+      <w:proofErr w:type="spellEnd"/>
+      <w:r>
+        <w:rPr>
+          <w:lang w:val="it-IT"/>
+        </w:rPr>
+        <w:t xml:space="preserve"> Strumento</w:t>
+      </w:r>
+      <w:r>
+        <w:rPr>
+          <w:lang w:val="it-IT"/>
+        </w:rPr>
+        <w:t xml:space="preserve"> X</w:t>
+      </w:r>
+      <w:r>
+        <w:rPr>
+          <w:lang w:val="it-IT"/>
+        </w:rPr>
+        <w:t xml:space="preserve"> con immagine </w:t>
+      </w:r>
+      <w:r>
+        <w:rPr>
+          <w:lang w:val="it-IT"/>
+        </w:rPr>
+        <w:t xml:space="preserve">X </w:t>
+      </w:r>
+      <w:r>
+        <w:rPr>
+          <w:lang w:val="it-IT"/>
+        </w:rPr>
+        <w:t>e Descrizione</w:t>
+      </w:r>
+      <w:r>
+        <w:rPr>
+          <w:lang w:val="it-IT"/>
+        </w:rPr>
+        <w:t xml:space="preserve"> and TTL</w:t>
+      </w:r>
       <w:r>
         <w:rPr>
           <w:lang w:val="it-IT"/>
         </w:rPr>
         <w:t xml:space="preserve"> </w:t>
       </w:r>
-      <w:proofErr w:type="spellStart"/>
       <w:proofErr w:type="gramStart"/>
       <w:r>
         <w:rPr>
           <w:lang w:val="it-IT"/>
         </w:rPr>
-        <w:t>imgPath</w:t>
-      </w:r>
-      <w:r>
-        <w:rPr>
-          <w:lang w:val="it-IT"/>
+        <w:t>X</w:t>
+      </w:r>
+      <w:r>
+        <w:rPr>
+          <w:lang w:val="it-IT"/>
+        </w:rPr>
+        <w:t>(</w:t>
+      </w:r>
+      <w:proofErr w:type="gramEnd"/>
+      <w:r>
+        <w:rPr>
+          <w:lang w:val="it-IT"/>
+        </w:rPr>
+        <w:t>)</w:t>
+      </w:r>
+    </w:p>
+    <w:p>
+      <w:r>
+        <w:t>};</w:t>
+      </w:r>
+    </w:p>
+    <w:p>
+      <w:pPr>
+        <w:rPr>
+          <w:b/>
+        </w:rPr>
+      </w:pPr>
+      <w:r>
+        <w:t>-</w:t>
+      </w:r>
+      <w:proofErr w:type="spellStart"/>
+      <w:r>
+        <w:rPr>
+          <w:b/>
+        </w:rPr>
+        <w:t>HttpPut</w:t>
+      </w:r>
+      <w:proofErr w:type="spellEnd"/>
+      <w:r>
+        <w:rPr>
+          <w:b/>
+        </w:rPr>
+        <w:t xml:space="preserve"> </w:t>
+      </w:r>
+      <w:proofErr w:type="spellStart"/>
+      <w:r>
+        <w:rPr>
+          <w:b/>
+        </w:rPr>
+        <w:t>Strumento</w:t>
+      </w:r>
+      <w:r>
+        <w:rPr>
+          <w:b/>
+        </w:rPr>
+        <w:t>X</w:t>
+      </w:r>
+      <w:proofErr w:type="spellEnd"/>
+      <w:proofErr w:type="gramStart"/>
+      <w:r>
+        <w:rPr>
+          <w:b/>
+        </w:rPr>
+        <w:t>~</w:t>
+      </w:r>
+      <w:r>
+        <w:rPr>
+          <w:b/>
+        </w:rPr>
+        <w:t>(</w:t>
+      </w:r>
+      <w:proofErr w:type="gramEnd"/>
+      <w:r>
+        <w:rPr>
+          <w:b/>
+        </w:rPr>
+        <w:t xml:space="preserve">partial </w:t>
+      </w:r>
+      <w:proofErr w:type="spellStart"/>
+      <w:r>
+        <w:rPr>
+          <w:b/>
+        </w:rPr>
+        <w:t>update</w:t>
+      </w:r>
+      <w:r>
+        <w:rPr>
+          <w:b/>
+        </w:rPr>
+        <w:t>XX</w:t>
+      </w:r>
+      <w:proofErr w:type="spellEnd"/>
+      <w:r>
+        <w:rPr>
+          <w:b/>
+        </w:rPr>
+        <w:t>)</w:t>
+      </w:r>
+      <w:r>
+        <w:rPr>
+          <w:b/>
         </w:rPr>
         <w:t>;</w:t>
       </w:r>
-      <w:r>
-        <w:rPr>
-          <w:lang w:val="it-IT"/>
+    </w:p>
+    <w:p>
+      <w:pPr>
+        <w:rPr>
+          <w:b/>
+        </w:rPr>
+      </w:pPr>
+      <w:r>
+        <w:rPr>
+          <w:b/>
+        </w:rPr>
+        <w:t xml:space="preserve">-TTL add </w:t>
+      </w:r>
+      <w:r>
+        <w:rPr>
+          <w:b/>
         </w:rPr>
         <w:t>X</w:t>
       </w:r>
-      <w:proofErr w:type="spellEnd"/>
+      <w:r>
+        <w:rPr>
+          <w:b/>
+        </w:rPr>
+        <w:t>;</w:t>
+      </w:r>
+    </w:p>
+    <w:p>
+      <w:r>
+        <w:t>-</w:t>
+      </w:r>
+      <w:r>
+        <w:t>Notifications Home</w:t>
+      </w:r>
+      <w:r>
+        <w:t xml:space="preserve"> Super </w:t>
+      </w:r>
+      <w:proofErr w:type="gramStart"/>
+      <w:r>
+        <w:t>admin</w:t>
+      </w:r>
       <w:proofErr w:type="gramEnd"/>
+      <w:r>
+        <w:t xml:space="preserve"> </w:t>
+      </w:r>
+      <w:r>
+        <w:t xml:space="preserve">X </w:t>
+      </w:r>
+      <w:r>
+        <w:t xml:space="preserve">add Functionality to </w:t>
+      </w:r>
+      <w:proofErr w:type="spellStart"/>
+      <w:r>
+        <w:t>admins</w:t>
+      </w:r>
+      <w:r>
+        <w:t>X</w:t>
+      </w:r>
+      <w:proofErr w:type="spellEnd"/>
+      <w:r>
+        <w:t>;</w:t>
+      </w:r>
+    </w:p>
+    <w:p>
+      <w:r>
+        <w:t xml:space="preserve">-add ‘group’ field to </w:t>
+      </w:r>
+      <w:proofErr w:type="spellStart"/>
+      <w:proofErr w:type="gramStart"/>
+      <w:r>
+        <w:t>Utente;</w:t>
+      </w:r>
+      <w:r>
+        <w:t>X</w:t>
+      </w:r>
+      <w:proofErr w:type="spellEnd"/>
+      <w:proofErr w:type="gramEnd"/>
+    </w:p>
+    <w:p>
+      <w:r>
+        <w:t>-update reference document + COMMENTS on code;</w:t>
+      </w:r>
+    </w:p>
+    <w:p>
+      <w:r>
+        <w:t xml:space="preserve">-modify </w:t>
+      </w:r>
+      <w:proofErr w:type="spellStart"/>
+      <w:r>
+        <w:t>StrumentoProvvisorio</w:t>
+      </w:r>
+      <w:proofErr w:type="spellEnd"/>
+      <w:r>
+        <w:t xml:space="preserve"> to match </w:t>
+      </w:r>
+      <w:proofErr w:type="spellStart"/>
+      <w:r>
+        <w:t>Strumento</w:t>
+      </w:r>
+      <w:proofErr w:type="spellEnd"/>
+      <w:r>
+        <w:t xml:space="preserve"> X</w:t>
+      </w:r>
+      <w:r>
+        <w:t>;</w:t>
+      </w:r>
     </w:p>
     <w:p>
       <w:pPr>
         <w:rPr>
           <w:u w:val="single"/>
-          <w:lang w:val="it-IT"/>
         </w:rPr>
       </w:pPr>
       <w:r>
-        <w:rPr>
-          <w:lang w:val="it-IT"/>
-        </w:rPr>
+        <w:t xml:space="preserve">-TTL reset on </w:t>
+      </w:r>
+      <w:proofErr w:type="spellStart"/>
+      <w:r>
+        <w:t>prenotabile</w:t>
+      </w:r>
+      <w:proofErr w:type="spellEnd"/>
+      <w:r>
+        <w:t xml:space="preserve"> (+1 </w:t>
+      </w:r>
+      <w:proofErr w:type="spellStart"/>
+      <w:proofErr w:type="gramStart"/>
+      <w:r>
+        <w:t>yr</w:t>
+      </w:r>
+      <w:proofErr w:type="spellEnd"/>
+      <w:r>
+        <w:t>)</w:t>
+      </w:r>
+      <w:r>
+        <w:t>X</w:t>
+      </w:r>
+      <w:proofErr w:type="gramEnd"/>
+      <w:r>
+        <w:t>;</w:t>
+      </w:r>
+    </w:p>
+    <w:p>
+      <w:r>
         <w:t>-</w:t>
       </w:r>
       <w:proofErr w:type="spellStart"/>
       <w:r>
-        <w:rPr>
-          <w:lang w:val="it-IT"/>
-        </w:rPr>
-        <w:t>view</w:t>
-      </w:r>
-      <w:proofErr w:type="spellEnd"/>
-      <w:r>
-        <w:rPr>
-          <w:lang w:val="it-IT"/>
-        </w:rPr>
-        <w:t xml:space="preserve"> Strumento</w:t>
-      </w:r>
-      <w:r>
-        <w:rPr>
-          <w:lang w:val="it-IT"/>
-        </w:rPr>
-        <w:t xml:space="preserve"> X</w:t>
-      </w:r>
-      <w:r>
-        <w:rPr>
-          <w:lang w:val="it-IT"/>
-        </w:rPr>
-        <w:t xml:space="preserve"> con immagine </w:t>
-      </w:r>
-      <w:r>
-        <w:rPr>
-          <w:lang w:val="it-IT"/>
-        </w:rPr>
-        <w:t xml:space="preserve">X </w:t>
-      </w:r>
-      <w:r>
-        <w:rPr>
-          <w:lang w:val="it-IT"/>
-        </w:rPr>
-        <w:t>e Descrizione</w:t>
-      </w:r>
-      <w:r>
-        <w:rPr>
-          <w:lang w:val="it-IT"/>
-        </w:rPr>
-        <w:t xml:space="preserve"> and TTL</w:t>
-      </w:r>
-      <w:r>
-        <w:rPr>
-          <w:lang w:val="it-IT"/>
-        </w:rPr>
-        <w:t xml:space="preserve"> </w:t>
+        <w:t>checkStrumentoPrenotazione</w:t>
+      </w:r>
+      <w:proofErr w:type="spellEnd"/>
+      <w:r>
+        <w:t xml:space="preserve"> method </w:t>
+      </w:r>
+      <w:proofErr w:type="spellStart"/>
+      <w:r>
+        <w:t>refining</w:t>
+      </w:r>
+      <w:r>
+        <w:t>X</w:t>
+      </w:r>
+      <w:proofErr w:type="spellEnd"/>
+      <w:r>
+        <w:t xml:space="preserve"> -maybe refine it a bit more</w:t>
+      </w:r>
+      <w:r>
+        <w:t xml:space="preserve"> lol</w:t>
+      </w:r>
+      <w:r>
+        <w:t>;</w:t>
+      </w:r>
+    </w:p>
+    <w:p>
+      <w:r>
+        <w:t>--</w:t>
       </w:r>
       <w:proofErr w:type="gramStart"/>
       <w:r>
-        <w:rPr>
-          <w:lang w:val="it-IT"/>
-        </w:rPr>
+        <w:t>restyle{</w:t>
+      </w:r>
+      <w:proofErr w:type="gramEnd"/>
+    </w:p>
+    <w:p>
+      <w:r>
+        <w:t>-</w:t>
+      </w:r>
+      <w:proofErr w:type="spellStart"/>
+      <w:r>
+        <w:t>strumentoView</w:t>
+      </w:r>
+      <w:r>
         <w:t>X</w:t>
       </w:r>
       <w:r>
-        <w:rPr>
-          <w:lang w:val="it-IT"/>
-        </w:rPr>
-        <w:t>(</w:t>
+        <w:t>X</w:t>
+      </w:r>
+      <w:proofErr w:type="spellEnd"/>
+      <w:r>
+        <w:t>;</w:t>
+      </w:r>
+    </w:p>
+    <w:p>
+      <w:r>
+        <w:t>-whitewashing</w:t>
+      </w:r>
+      <w:r>
+        <w:t>~</w:t>
+      </w:r>
+      <w:r>
+        <w:t>X</w:t>
+      </w:r>
+      <w:r>
+        <w:t>;</w:t>
+      </w:r>
+    </w:p>
+    <w:p>
+      <w:r>
+        <w:t xml:space="preserve">-main </w:t>
+      </w:r>
+      <w:proofErr w:type="gramStart"/>
+      <w:r>
+        <w:t>login( animations</w:t>
       </w:r>
       <w:proofErr w:type="gramEnd"/>
       <w:r>
-        <w:rPr>
-          <w:lang w:val="it-IT"/>
-        </w:rPr>
-        <w:t>)</w:t>
+        <w:t>?);</w:t>
       </w:r>
     </w:p>
     <w:p>
@@ -204,341 +518,90 @@
         <w:t>};</w:t>
       </w:r>
     </w:p>
+    <w:p/>
     <w:p>
       <w:pPr>
         <w:rPr>
-          <w:b/>
+          <w:u w:val="single"/>
         </w:rPr>
       </w:pPr>
       <w:r>
         <w:t>-</w:t>
       </w:r>
       <w:proofErr w:type="spellStart"/>
-      <w:r>
-        <w:rPr>
-          <w:b/>
-        </w:rPr>
-        <w:t>HttpPut</w:t>
-      </w:r>
-      <w:proofErr w:type="spellEnd"/>
-      <w:r>
-        <w:rPr>
-          <w:b/>
-        </w:rPr>
-        <w:t xml:space="preserve"> </w:t>
-      </w:r>
-      <w:proofErr w:type="spellStart"/>
-      <w:r>
-        <w:rPr>
-          <w:b/>
-        </w:rPr>
-        <w:t>Strumento</w:t>
-      </w:r>
-      <w:r>
-        <w:rPr>
-          <w:b/>
-        </w:rPr>
-        <w:t>X</w:t>
-      </w:r>
-      <w:proofErr w:type="spellEnd"/>
       <w:proofErr w:type="gramStart"/>
       <w:r>
-        <w:rPr>
-          <w:b/>
-        </w:rPr>
-        <w:t>~</w:t>
-      </w:r>
-      <w:r>
-        <w:rPr>
-          <w:b/>
-        </w:rPr>
-        <w:t>(</w:t>
-      </w:r>
+        <w:t>pdf,img</w:t>
+      </w:r>
+      <w:proofErr w:type="spellEnd"/>
       <w:proofErr w:type="gramEnd"/>
       <w:r>
-        <w:rPr>
-          <w:b/>
-        </w:rPr>
-        <w:t xml:space="preserve">partial </w:t>
-      </w:r>
-      <w:proofErr w:type="spellStart"/>
-      <w:r>
-        <w:rPr>
-          <w:b/>
-        </w:rPr>
-        <w:t>update</w:t>
-      </w:r>
-      <w:r>
-        <w:rPr>
-          <w:b/>
-        </w:rPr>
-        <w:t>XX</w:t>
-      </w:r>
-      <w:proofErr w:type="spellEnd"/>
-      <w:r>
-        <w:rPr>
-          <w:b/>
-        </w:rPr>
-        <w:t>)</w:t>
-      </w:r>
-      <w:r>
-        <w:rPr>
-          <w:b/>
-        </w:rPr>
-        <w:t>;</w:t>
+        <w:t xml:space="preserve"> upload from excel?;</w:t>
+      </w:r>
+    </w:p>
+    <w:p>
+      <w:r>
+        <w:t xml:space="preserve">-paginated </w:t>
+      </w:r>
+      <w:proofErr w:type="spellStart"/>
+      <w:r>
+        <w:t>respinses</w:t>
+      </w:r>
+      <w:proofErr w:type="spellEnd"/>
+      <w:r>
+        <w:t xml:space="preserve"> for all </w:t>
+      </w:r>
+      <w:proofErr w:type="spellStart"/>
+      <w:r>
+        <w:t>HttpGet</w:t>
+      </w:r>
+      <w:proofErr w:type="spellEnd"/>
+      <w:r>
+        <w:t xml:space="preserve"> + BI;</w:t>
       </w:r>
     </w:p>
     <w:p>
       <w:pPr>
         <w:rPr>
-          <w:b/>
+          <w:u w:val="single"/>
         </w:rPr>
       </w:pPr>
       <w:r>
-        <w:rPr>
-          <w:b/>
-        </w:rPr>
-        <w:t xml:space="preserve">-TTL add </w:t>
-      </w:r>
-      <w:r>
-        <w:rPr>
-          <w:b/>
-        </w:rPr>
-        <w:t>X</w:t>
-      </w:r>
-      <w:r>
-        <w:rPr>
-          <w:b/>
-        </w:rPr>
-        <w:t>;</w:t>
-      </w:r>
-    </w:p>
-    <w:p>
-      <w:r>
-        <w:t>-</w:t>
-      </w:r>
-      <w:r>
-        <w:t>Notifications Home</w:t>
-      </w:r>
-      <w:r>
-        <w:t xml:space="preserve"> Super </w:t>
-      </w:r>
-      <w:proofErr w:type="gramStart"/>
-      <w:r>
-        <w:t>admin</w:t>
-      </w:r>
-      <w:proofErr w:type="gramEnd"/>
-      <w:r>
-        <w:t xml:space="preserve"> </w:t>
-      </w:r>
-      <w:r>
-        <w:t xml:space="preserve">X </w:t>
-      </w:r>
-      <w:r>
-        <w:t xml:space="preserve">add Functionality to </w:t>
-      </w:r>
-      <w:proofErr w:type="spellStart"/>
-      <w:r>
-        <w:t>admins</w:t>
-      </w:r>
-      <w:r>
-        <w:t>X</w:t>
-      </w:r>
-      <w:proofErr w:type="spellEnd"/>
-      <w:r>
-        <w:t>;</w:t>
-      </w:r>
-    </w:p>
-    <w:p>
-      <w:r>
-        <w:t xml:space="preserve">-add ‘group’ field to </w:t>
-      </w:r>
-      <w:proofErr w:type="spellStart"/>
-      <w:proofErr w:type="gramStart"/>
-      <w:r>
-        <w:t>Utente;</w:t>
-      </w:r>
-      <w:r>
-        <w:t>X</w:t>
-      </w:r>
-      <w:proofErr w:type="spellEnd"/>
-      <w:proofErr w:type="gramEnd"/>
-    </w:p>
-    <w:p>
-      <w:r>
-        <w:t>-update reference document + COMMENTS on code;</w:t>
-      </w:r>
-    </w:p>
-    <w:p>
-      <w:r>
-        <w:t xml:space="preserve">-modify </w:t>
-      </w:r>
-      <w:proofErr w:type="spellStart"/>
-      <w:r>
-        <w:t>StrumentoProvvisorio</w:t>
-      </w:r>
-      <w:proofErr w:type="spellEnd"/>
-      <w:r>
-        <w:t xml:space="preserve"> to match </w:t>
-      </w:r>
-      <w:proofErr w:type="spellStart"/>
-      <w:r>
-        <w:t>Strumento</w:t>
-      </w:r>
-      <w:proofErr w:type="spellEnd"/>
-      <w:r>
-        <w:t xml:space="preserve"> X</w:t>
-      </w:r>
-      <w:r>
-        <w:t>;</w:t>
-      </w:r>
-    </w:p>
+        <w:t>-home/</w:t>
+      </w:r>
+      <w:proofErr w:type="spellStart"/>
+      <w:r>
+        <w:t>prenotazioni</w:t>
+      </w:r>
+      <w:proofErr w:type="spellEnd"/>
+      <w:r>
+        <w:t xml:space="preserve"> for UtenteBase</w:t>
+      </w:r>
+      <w:r>
+        <w:rPr>
+          <w:u w:val="single"/>
+        </w:rPr>
+        <w:t>.</w:t>
+      </w:r>
+      <w:bookmarkStart w:id="0" w:name="_GoBack"/>
+      <w:bookmarkEnd w:id="0"/>
+    </w:p>
+    <w:p/>
     <w:p>
       <w:pPr>
         <w:rPr>
           <w:u w:val="single"/>
         </w:rPr>
       </w:pPr>
-      <w:bookmarkStart w:id="0" w:name="_GoBack"/>
-      <w:r>
-        <w:t xml:space="preserve">-TTL reset on </w:t>
-      </w:r>
-      <w:proofErr w:type="spellStart"/>
-      <w:r>
-        <w:t>prenotabile</w:t>
-      </w:r>
-      <w:proofErr w:type="spellEnd"/>
-      <w:r>
-        <w:t xml:space="preserve"> (+1 </w:t>
-      </w:r>
-      <w:proofErr w:type="spellStart"/>
-      <w:r>
-        <w:t>yr</w:t>
-      </w:r>
-      <w:proofErr w:type="spellEnd"/>
-      <w:r>
-        <w:t>);</w:t>
-      </w:r>
-    </w:p>
-    <w:bookmarkEnd w:id="0"/>
-    <w:p>
-      <w:r>
-        <w:t>-</w:t>
-      </w:r>
-      <w:proofErr w:type="spellStart"/>
-      <w:r>
-        <w:t>checkStrumentoPrenotazione</w:t>
-      </w:r>
-      <w:proofErr w:type="spellEnd"/>
-      <w:r>
-        <w:t xml:space="preserve"> method </w:t>
-      </w:r>
-      <w:proofErr w:type="spellStart"/>
-      <w:r>
-        <w:t>refining</w:t>
-      </w:r>
-      <w:r>
-        <w:t>X</w:t>
-      </w:r>
-      <w:proofErr w:type="spellEnd"/>
-      <w:r>
-        <w:t xml:space="preserve"> -maybe refine it a bit more</w:t>
-      </w:r>
-      <w:r>
-        <w:t xml:space="preserve"> lol</w:t>
-      </w:r>
-      <w:r>
-        <w:t>;</w:t>
-      </w:r>
-    </w:p>
-    <w:p>
-      <w:r>
-        <w:t>--</w:t>
-      </w:r>
-      <w:proofErr w:type="gramStart"/>
-      <w:r>
-        <w:t>restyle{</w:t>
-      </w:r>
-      <w:proofErr w:type="gramEnd"/>
-    </w:p>
-    <w:p>
-      <w:r>
-        <w:t>-</w:t>
-      </w:r>
-      <w:proofErr w:type="spellStart"/>
-      <w:r>
-        <w:t>strumentoView</w:t>
-      </w:r>
-      <w:proofErr w:type="spellEnd"/>
-      <w:r>
-        <w:t>;</w:t>
-      </w:r>
-    </w:p>
-    <w:p>
-      <w:r>
-        <w:t>-whitewashing;</w:t>
-      </w:r>
-    </w:p>
-    <w:p>
-      <w:r>
-        <w:t xml:space="preserve">-main </w:t>
-      </w:r>
-      <w:proofErr w:type="gramStart"/>
-      <w:r>
-        <w:t>login( animations</w:t>
-      </w:r>
-      <w:proofErr w:type="gramEnd"/>
-      <w:r>
-        <w:t>?);</w:t>
-      </w:r>
-    </w:p>
-    <w:p>
-      <w:r>
-        <w:t>-</w:t>
-      </w:r>
-    </w:p>
-    <w:p>
-      <w:r>
-        <w:t>};</w:t>
-      </w:r>
+    </w:p>
+    <w:p>
+      <w:pPr>
+        <w:rPr>
+          <w:u w:val="single"/>
+        </w:rPr>
+      </w:pPr>
     </w:p>
     <w:p/>
-    <w:p>
-      <w:r>
-        <w:t xml:space="preserve">-paginated </w:t>
-      </w:r>
-      <w:proofErr w:type="spellStart"/>
-      <w:r>
-        <w:t>respinses</w:t>
-      </w:r>
-      <w:proofErr w:type="spellEnd"/>
-      <w:r>
-        <w:t xml:space="preserve"> for all </w:t>
-      </w:r>
-      <w:proofErr w:type="spellStart"/>
-      <w:r>
-        <w:t>HttpGet</w:t>
-      </w:r>
-      <w:proofErr w:type="spellEnd"/>
-      <w:r>
-        <w:t xml:space="preserve"> + BI;</w:t>
-      </w:r>
-    </w:p>
-    <w:p/>
-    <w:p>
-      <w:pPr>
-        <w:rPr>
-          <w:u w:val="single"/>
-        </w:rPr>
-      </w:pPr>
-    </w:p>
-    <w:p>
-      <w:pPr>
-        <w:rPr>
-          <w:u w:val="single"/>
-        </w:rPr>
-      </w:pPr>
-    </w:p>
     <w:p/>
     <w:p/>
     <w:sectPr>

</xml_diff>